<commit_message>
just another manic thursdayyyyyy
</commit_message>
<xml_diff>
--- a/documents/projet_balatro.docx
+++ b/documents/projet_balatro.docx
@@ -5574,16 +5574,7 @@
                                   <w:szCs w:val="24"/>
                                   <w:lang w:val="en-CA"/>
                                 </w:rPr>
-                                <m:t>r</m:t>
-                              </m:r>
-                              <m:r>
-                                <w:rPr>
-                                  <w:rFonts w:ascii="Cambria Math" w:hAnsi="Cambria Math" w:cs="Times New Roman"/>
-                                  <w:sz w:val="24"/>
-                                  <w:szCs w:val="24"/>
-                                  <w:lang w:val="en-CA"/>
-                                </w:rPr>
-                                <m:t>-y</m:t>
+                                <m:t>r-y</m:t>
                               </m:r>
                             </m:den>
                           </m:f>
@@ -5634,16 +5625,7 @@
                                   <w:szCs w:val="24"/>
                                   <w:lang w:val="en-CA"/>
                                 </w:rPr>
-                                <m:t>4</m:t>
-                              </m:r>
-                              <m:r>
-                                <w:rPr>
-                                  <w:rFonts w:ascii="Cambria Math" w:hAnsi="Cambria Math" w:cs="Times New Roman"/>
-                                  <w:sz w:val="24"/>
-                                  <w:szCs w:val="24"/>
-                                  <w:lang w:val="en-CA"/>
-                                </w:rPr>
-                                <m:t>4</m:t>
+                                <m:t>44</m:t>
                               </m:r>
                             </m:num>
                             <m:den>
@@ -5669,25 +5651,7 @@
                       <w:szCs w:val="24"/>
                       <w:lang w:val="en-CA"/>
                     </w:rPr>
-                    <m:t xml:space="preserve"> si </m:t>
-                  </m:r>
-                  <m:r>
-                    <w:rPr>
-                      <w:rFonts w:ascii="Cambria Math" w:eastAsiaTheme="minorEastAsia" w:hAnsi="Cambria Math" w:cs="Times New Roman"/>
-                      <w:sz w:val="24"/>
-                      <w:szCs w:val="24"/>
-                      <w:lang w:val="en-CA"/>
-                    </w:rPr>
-                    <m:t>r</m:t>
-                  </m:r>
-                  <m:r>
-                    <w:rPr>
-                      <w:rFonts w:ascii="Cambria Math" w:eastAsiaTheme="minorEastAsia" w:hAnsi="Cambria Math" w:cs="Times New Roman"/>
-                      <w:sz w:val="24"/>
-                      <w:szCs w:val="24"/>
-                      <w:lang w:val="en-CA"/>
-                    </w:rPr>
-                    <m:t>-x≥0</m:t>
+                    <m:t xml:space="preserve"> si r-x≥0</m:t>
                   </m:r>
                 </m:e>
                 <m:e>
@@ -5698,25 +5662,7 @@
                       <w:szCs w:val="24"/>
                       <w:lang w:val="en-CA"/>
                     </w:rPr>
-                    <m:t xml:space="preserve">0 si </m:t>
-                  </m:r>
-                  <m:r>
-                    <w:rPr>
-                      <w:rFonts w:ascii="Cambria Math" w:eastAsiaTheme="minorEastAsia" w:hAnsi="Cambria Math" w:cs="Times New Roman"/>
-                      <w:sz w:val="24"/>
-                      <w:szCs w:val="24"/>
-                      <w:lang w:val="en-CA"/>
-                    </w:rPr>
-                    <m:t>r</m:t>
-                  </m:r>
-                  <m:r>
-                    <w:rPr>
-                      <w:rFonts w:ascii="Cambria Math" w:eastAsiaTheme="minorEastAsia" w:hAnsi="Cambria Math" w:cs="Times New Roman"/>
-                      <w:sz w:val="24"/>
-                      <w:szCs w:val="24"/>
-                      <w:lang w:val="en-CA"/>
-                    </w:rPr>
-                    <m:t>-x&lt;0</m:t>
+                    <m:t>0 si r-x&lt;0</m:t>
                   </m:r>
                 </m:e>
               </m:eqArr>
@@ -7876,21 +7822,7 @@
                                   <w:rFonts w:ascii="Cambria Math" w:hAnsi="Cambria Math" w:cs="Times New Roman"/>
                                   <w:lang w:val="en-CA"/>
                                 </w:rPr>
-                                <m:t>r</m:t>
-                              </m:r>
-                              <m:r>
-                                <w:rPr>
-                                  <w:rFonts w:ascii="Cambria Math" w:hAnsi="Cambria Math" w:cs="Times New Roman"/>
-                                  <w:lang w:val="en-CA"/>
-                                </w:rPr>
-                                <m:t>-</m:t>
-                              </m:r>
-                              <m:r>
-                                <w:rPr>
-                                  <w:rFonts w:ascii="Cambria Math" w:hAnsi="Cambria Math" w:cs="Times New Roman"/>
-                                  <w:lang w:val="en-CA"/>
-                                </w:rPr>
-                                <m:t>z</m:t>
+                                <m:t>r-z</m:t>
                               </m:r>
                             </m:den>
                           </m:f>
@@ -7933,14 +7865,7 @@
                                   <w:rFonts w:ascii="Cambria Math" w:hAnsi="Cambria Math" w:cs="Times New Roman"/>
                                   <w:lang w:val="en-CA"/>
                                 </w:rPr>
-                                <m:t>44</m:t>
-                              </m:r>
-                              <m:r>
-                                <w:rPr>
-                                  <w:rFonts w:ascii="Cambria Math" w:hAnsi="Cambria Math" w:cs="Times New Roman"/>
-                                  <w:lang w:val="en-CA"/>
-                                </w:rPr>
-                                <m:t>-</m:t>
+                                <m:t>44-</m:t>
                               </m:r>
                               <m:func>
                                 <m:funcPr>
@@ -8014,35 +7939,7 @@
                       <w:rFonts w:ascii="Cambria Math" w:eastAsiaTheme="minorEastAsia" w:hAnsi="Cambria Math" w:cs="Times New Roman"/>
                       <w:lang w:val="en-CA"/>
                     </w:rPr>
-                    <m:t xml:space="preserve"> si </m:t>
-                  </m:r>
-                  <m:r>
-                    <w:rPr>
-                      <w:rFonts w:ascii="Cambria Math" w:eastAsiaTheme="minorEastAsia" w:hAnsi="Cambria Math" w:cs="Times New Roman"/>
-                      <w:lang w:val="en-CA"/>
-                    </w:rPr>
-                    <m:t>r</m:t>
-                  </m:r>
-                  <m:r>
-                    <w:rPr>
-                      <w:rFonts w:ascii="Cambria Math" w:eastAsiaTheme="minorEastAsia" w:hAnsi="Cambria Math" w:cs="Times New Roman"/>
-                      <w:lang w:val="en-CA"/>
-                    </w:rPr>
-                    <m:t>-</m:t>
-                  </m:r>
-                  <m:r>
-                    <w:rPr>
-                      <w:rFonts w:ascii="Cambria Math" w:eastAsiaTheme="minorEastAsia" w:hAnsi="Cambria Math" w:cs="Times New Roman"/>
-                      <w:lang w:val="en-CA"/>
-                    </w:rPr>
-                    <m:t>z</m:t>
-                  </m:r>
-                  <m:r>
-                    <w:rPr>
-                      <w:rFonts w:ascii="Cambria Math" w:eastAsiaTheme="minorEastAsia" w:hAnsi="Cambria Math" w:cs="Times New Roman"/>
-                      <w:lang w:val="en-CA"/>
-                    </w:rPr>
-                    <m:t>≥0</m:t>
+                    <m:t xml:space="preserve"> si r-z≥0</m:t>
                   </m:r>
                 </m:e>
                 <m:e>
@@ -8051,35 +7948,7 @@
                       <w:rFonts w:ascii="Cambria Math" w:eastAsiaTheme="minorEastAsia" w:hAnsi="Cambria Math" w:cs="Times New Roman"/>
                       <w:lang w:val="en-CA"/>
                     </w:rPr>
-                    <m:t xml:space="preserve">0 si </m:t>
-                  </m:r>
-                  <m:r>
-                    <w:rPr>
-                      <w:rFonts w:ascii="Cambria Math" w:eastAsiaTheme="minorEastAsia" w:hAnsi="Cambria Math" w:cs="Times New Roman"/>
-                      <w:lang w:val="en-CA"/>
-                    </w:rPr>
-                    <m:t>r</m:t>
-                  </m:r>
-                  <m:r>
-                    <w:rPr>
-                      <w:rFonts w:ascii="Cambria Math" w:eastAsiaTheme="minorEastAsia" w:hAnsi="Cambria Math" w:cs="Times New Roman"/>
-                      <w:lang w:val="en-CA"/>
-                    </w:rPr>
-                    <m:t>-</m:t>
-                  </m:r>
-                  <m:r>
-                    <w:rPr>
-                      <w:rFonts w:ascii="Cambria Math" w:eastAsiaTheme="minorEastAsia" w:hAnsi="Cambria Math" w:cs="Times New Roman"/>
-                      <w:lang w:val="en-CA"/>
-                    </w:rPr>
-                    <m:t>z</m:t>
-                  </m:r>
-                  <m:r>
-                    <w:rPr>
-                      <w:rFonts w:ascii="Cambria Math" w:eastAsiaTheme="minorEastAsia" w:hAnsi="Cambria Math" w:cs="Times New Roman"/>
-                      <w:lang w:val="en-CA"/>
-                    </w:rPr>
-                    <m:t>&lt;0</m:t>
+                    <m:t>0 si r-z&lt;0</m:t>
                   </m:r>
                 </m:e>
               </m:eqArr>
@@ -8088,21 +7957,7 @@
                   <w:rFonts w:ascii="Cambria Math" w:eastAsiaTheme="minorEastAsia" w:hAnsi="Cambria Math" w:cs="Times New Roman"/>
                   <w:lang w:val="en-CA"/>
                 </w:rPr>
-                <m:t xml:space="preserve">; telle que </m:t>
-              </m:r>
-              <m:r>
-                <w:rPr>
-                  <w:rFonts w:ascii="Cambria Math" w:eastAsiaTheme="minorEastAsia" w:hAnsi="Cambria Math" w:cs="Times New Roman"/>
-                  <w:lang w:val="en-CA"/>
-                </w:rPr>
-                <m:t>r</m:t>
-              </m:r>
-              <m:r>
-                <w:rPr>
-                  <w:rFonts w:ascii="Cambria Math" w:eastAsiaTheme="minorEastAsia" w:hAnsi="Cambria Math" w:cs="Times New Roman"/>
-                  <w:lang w:val="en-CA"/>
-                </w:rPr>
-                <m:t>=</m:t>
+                <m:t>; telle que r=</m:t>
               </m:r>
               <m:func>
                 <m:funcPr>
@@ -8142,21 +7997,7 @@
                           <w:rFonts w:ascii="Cambria Math" w:eastAsiaTheme="minorEastAsia" w:hAnsi="Cambria Math" w:cs="Times New Roman"/>
                           <w:lang w:val="en-CA"/>
                         </w:rPr>
-                        <m:t>5, 8-</m:t>
-                      </m:r>
-                      <m:r>
-                        <w:rPr>
-                          <w:rFonts w:ascii="Cambria Math" w:eastAsiaTheme="minorEastAsia" w:hAnsi="Cambria Math" w:cs="Times New Roman"/>
-                          <w:lang w:val="en-CA"/>
-                        </w:rPr>
-                        <m:t>x-y</m:t>
-                      </m:r>
-                      <m:r>
-                        <w:rPr>
-                          <w:rFonts w:ascii="Cambria Math" w:eastAsiaTheme="minorEastAsia" w:hAnsi="Cambria Math" w:cs="Times New Roman"/>
-                          <w:lang w:val="en-CA"/>
-                        </w:rPr>
-                        <m:t xml:space="preserve"> </m:t>
+                        <m:t xml:space="preserve">5, 8-x-y </m:t>
                       </m:r>
                     </m:e>
                   </m:d>
@@ -8520,13 +8361,7 @@
               <w:rFonts w:ascii="Cambria Math" w:eastAsiaTheme="minorEastAsia" w:hAnsi="Cambria Math" w:cs="Times New Roman"/>
             </w:rPr>
             <w:lastRenderedPageBreak/>
-            <m:t>Paires possibles</m:t>
-          </m:r>
-          <m:r>
-            <w:rPr>
-              <w:rFonts w:ascii="Cambria Math" w:eastAsiaTheme="minorEastAsia" w:hAnsi="Cambria Math" w:cs="Times New Roman"/>
-            </w:rPr>
-            <m:t>=</m:t>
+            <m:t>Paires possibles=</m:t>
           </m:r>
           <m:r>
             <w:rPr>
@@ -8539,13 +8374,7 @@
             <w:rPr>
               <w:rFonts w:ascii="Cambria Math" w:eastAsiaTheme="minorEastAsia" w:hAnsi="Cambria Math" w:cs="Times New Roman"/>
             </w:rPr>
-            <m:t>∧</m:t>
-          </m:r>
-          <m:r>
-            <w:rPr>
-              <w:rFonts w:ascii="Cambria Math" w:eastAsiaTheme="minorEastAsia" w:hAnsi="Cambria Math" w:cs="Times New Roman"/>
-            </w:rPr>
-            <m:t>x≥2</m:t>
+            <m:t>∧x≥2</m:t>
           </m:r>
           <m:r>
             <w:rPr>
@@ -8571,19 +8400,7 @@
             <w:rPr>
               <w:rFonts w:ascii="Cambria Math" w:eastAsiaTheme="minorEastAsia" w:hAnsi="Cambria Math" w:cs="Times New Roman"/>
             </w:rPr>
-            <m:t>Paire</m:t>
-          </m:r>
-          <m:r>
-            <w:rPr>
-              <w:rFonts w:ascii="Cambria Math" w:eastAsiaTheme="minorEastAsia" w:hAnsi="Cambria Math" w:cs="Times New Roman"/>
-            </w:rPr>
-            <m:t>s possibles</m:t>
-          </m:r>
-          <m:r>
-            <w:rPr>
-              <w:rFonts w:ascii="Cambria Math" w:eastAsiaTheme="minorEastAsia" w:hAnsi="Cambria Math" w:cs="Times New Roman"/>
-            </w:rPr>
-            <m:t>={</m:t>
+            <m:t>Paires possibles={</m:t>
           </m:r>
           <m:d>
             <m:dPr>
@@ -8703,19 +8520,7 @@
             <w:rPr>
               <w:rFonts w:ascii="Cambria Math" w:eastAsiaTheme="minorEastAsia" w:hAnsi="Cambria Math" w:cs="Times New Roman"/>
             </w:rPr>
-            <m:t>,(</m:t>
-          </m:r>
-          <m:r>
-            <w:rPr>
-              <w:rFonts w:ascii="Cambria Math" w:eastAsiaTheme="minorEastAsia" w:hAnsi="Cambria Math" w:cs="Times New Roman"/>
-            </w:rPr>
-            <m:t>2,2)</m:t>
-          </m:r>
-          <m:r>
-            <w:rPr>
-              <w:rFonts w:ascii="Cambria Math" w:eastAsiaTheme="minorEastAsia" w:hAnsi="Cambria Math" w:cs="Times New Roman"/>
-            </w:rPr>
-            <m:t>}</m:t>
+            <m:t>,(2,2)}</m:t>
           </m:r>
         </m:oMath>
       </m:oMathPara>
@@ -8872,7 +8677,7 @@
               <w:szCs w:val="24"/>
               <w:lang w:val="en-CA"/>
             </w:rPr>
-            <m:t>x∈</m:t>
+            <m:t>x</m:t>
           </m:r>
           <m:r>
             <m:rPr>
@@ -8884,7 +8689,7 @@
               <w:szCs w:val="24"/>
               <w:lang w:val="en-CA"/>
             </w:rPr>
-            <m:t>N</m:t>
+            <m:t>∈N</m:t>
           </m:r>
           <m:r>
             <w:rPr>
@@ -9157,16 +8962,7 @@
                   <w:szCs w:val="24"/>
                   <w:lang w:val="en-CA"/>
                 </w:rPr>
-                <m:t>,</m:t>
-              </m:r>
-              <m:r>
-                <w:rPr>
-                  <w:rFonts w:ascii="Cambria Math" w:eastAsiaTheme="minorEastAsia" w:hAnsi="Cambria Math" w:cs="Times New Roman"/>
-                  <w:sz w:val="24"/>
-                  <w:szCs w:val="24"/>
-                  <w:lang w:val="en-CA"/>
-                </w:rPr>
-                <m:t>…,</m:t>
+                <m:t>,…,</m:t>
               </m:r>
               <m:sSub>
                 <m:sSubPr>
@@ -9987,6 +9783,194 @@
           <w:lang w:val="en-CA"/>
         </w:rPr>
         <w:t>inconditionnelle</w:t>
+      </w:r>
+    </w:p>
+    <w:p>
+      <w:pPr>
+        <w:pStyle w:val="ListParagraph"/>
+        <w:numPr>
+          <w:ilvl w:val="0"/>
+          <w:numId w:val="1"/>
+        </w:numPr>
+        <w:rPr>
+          <w:rFonts w:ascii="Times New Roman" w:eastAsiaTheme="minorEastAsia" w:hAnsi="Times New Roman" w:cs="Times New Roman"/>
+          <w:sz w:val="24"/>
+          <w:szCs w:val="24"/>
+          <w:lang w:val="en-CA"/>
+        </w:rPr>
+      </w:pPr>
+      <w:r>
+        <w:rPr>
+          <w:rFonts w:ascii="Times New Roman" w:eastAsiaTheme="minorEastAsia" w:hAnsi="Times New Roman" w:cs="Times New Roman"/>
+          <w:sz w:val="24"/>
+          <w:szCs w:val="24"/>
+          <w:lang w:val="en-CA"/>
+        </w:rPr>
+        <w:t>Les pourcentages etaient pas la meme…</w:t>
+      </w:r>
+    </w:p>
+    <w:p>
+      <w:pPr>
+        <w:pStyle w:val="ListParagraph"/>
+        <w:numPr>
+          <w:ilvl w:val="1"/>
+          <w:numId w:val="1"/>
+        </w:numPr>
+        <w:rPr>
+          <w:rFonts w:ascii="Times New Roman" w:eastAsiaTheme="minorEastAsia" w:hAnsi="Times New Roman" w:cs="Times New Roman"/>
+          <w:sz w:val="24"/>
+          <w:szCs w:val="24"/>
+          <w:lang w:val="en-CA"/>
+        </w:rPr>
+      </w:pPr>
+      <w:r>
+        <w:rPr>
+          <w:rFonts w:ascii="Times New Roman" w:eastAsiaTheme="minorEastAsia" w:hAnsi="Times New Roman" w:cs="Times New Roman"/>
+          <w:sz w:val="24"/>
+          <w:szCs w:val="24"/>
+          <w:lang w:val="en-CA"/>
+        </w:rPr>
+        <w:t>Soit le code est mal, ou les mathematiques sont mals (ou les deux)</w:t>
+      </w:r>
+    </w:p>
+    <w:p>
+      <w:pPr>
+        <w:pStyle w:val="ListParagraph"/>
+        <w:numPr>
+          <w:ilvl w:val="1"/>
+          <w:numId w:val="1"/>
+        </w:numPr>
+        <w:rPr>
+          <w:rFonts w:ascii="Times New Roman" w:eastAsiaTheme="minorEastAsia" w:hAnsi="Times New Roman" w:cs="Times New Roman"/>
+          <w:sz w:val="24"/>
+          <w:szCs w:val="24"/>
+          <w:lang w:val="en-CA"/>
+        </w:rPr>
+      </w:pPr>
+      <w:r>
+        <w:rPr>
+          <w:rFonts w:ascii="Times New Roman" w:eastAsiaTheme="minorEastAsia" w:hAnsi="Times New Roman" w:cs="Times New Roman"/>
+          <w:sz w:val="24"/>
+          <w:szCs w:val="24"/>
+          <w:lang w:val="en-CA"/>
+        </w:rPr>
+        <w:t>J</w:t>
+      </w:r>
+      <w:r>
+        <w:rPr>
+          <w:rFonts w:ascii="Times New Roman" w:eastAsiaTheme="minorEastAsia" w:hAnsi="Times New Roman" w:cs="Times New Roman"/>
+          <w:sz w:val="24"/>
+          <w:szCs w:val="24"/>
+          <w:lang w:val="en-CA"/>
+        </w:rPr>
+        <w:t>’ai realiser que les pourcentages du codes etaient consistament sur evaluees.</w:t>
+      </w:r>
+    </w:p>
+    <w:p>
+      <w:pPr>
+        <w:pStyle w:val="ListParagraph"/>
+        <w:numPr>
+          <w:ilvl w:val="1"/>
+          <w:numId w:val="1"/>
+        </w:numPr>
+        <w:rPr>
+          <w:rFonts w:ascii="Times New Roman" w:eastAsiaTheme="minorEastAsia" w:hAnsi="Times New Roman" w:cs="Times New Roman"/>
+          <w:sz w:val="24"/>
+          <w:szCs w:val="24"/>
+          <w:lang w:val="en-CA"/>
+        </w:rPr>
+      </w:pPr>
+      <w:r>
+        <w:rPr>
+          <w:rFonts w:ascii="Times New Roman" w:eastAsiaTheme="minorEastAsia" w:hAnsi="Times New Roman" w:cs="Times New Roman"/>
+          <w:sz w:val="24"/>
+          <w:szCs w:val="24"/>
+          <w:lang w:val="en-CA"/>
+        </w:rPr>
+        <w:t xml:space="preserve">% pourcentage peux sembler comme pas beaucoup, mais considérant que j’ai fait </w:t>
+      </w:r>
+      <w:r>
+        <w:rPr>
+          <w:rFonts w:ascii="Times New Roman" w:eastAsiaTheme="minorEastAsia" w:hAnsi="Times New Roman" w:cs="Times New Roman"/>
+          <w:sz w:val="24"/>
+          <w:szCs w:val="24"/>
+          <w:lang w:val="en-CA"/>
+        </w:rPr>
+        <w:t>x simulations, il est fortement improbable que cette pourcentage vienne de la malchange. Cela peux se faire montrer mathématiquement.</w:t>
+      </w:r>
+    </w:p>
+    <w:p>
+      <w:pPr>
+        <w:pStyle w:val="ListParagraph"/>
+        <w:numPr>
+          <w:ilvl w:val="1"/>
+          <w:numId w:val="1"/>
+        </w:numPr>
+        <w:rPr>
+          <w:rFonts w:ascii="Times New Roman" w:eastAsiaTheme="minorEastAsia" w:hAnsi="Times New Roman" w:cs="Times New Roman"/>
+          <w:sz w:val="24"/>
+          <w:szCs w:val="24"/>
+          <w:lang w:val="en-CA"/>
+        </w:rPr>
+      </w:pPr>
+      <w:r>
+        <w:rPr>
+          <w:rFonts w:ascii="Times New Roman" w:eastAsiaTheme="minorEastAsia" w:hAnsi="Times New Roman" w:cs="Times New Roman"/>
+          <w:sz w:val="24"/>
+          <w:szCs w:val="24"/>
+          <w:lang w:val="en-CA"/>
+        </w:rPr>
+        <w:t>J’etait plus confidant avec les mathematiques que le code, alors j’ai chercher le code en premier.</w:t>
+      </w:r>
+    </w:p>
+    <w:p>
+      <w:pPr>
+        <w:pStyle w:val="ListParagraph"/>
+        <w:numPr>
+          <w:ilvl w:val="1"/>
+          <w:numId w:val="1"/>
+        </w:numPr>
+        <w:rPr>
+          <w:rFonts w:ascii="Times New Roman" w:eastAsiaTheme="minorEastAsia" w:hAnsi="Times New Roman" w:cs="Times New Roman"/>
+          <w:sz w:val="24"/>
+          <w:szCs w:val="24"/>
+          <w:lang w:val="en-CA"/>
+        </w:rPr>
+      </w:pPr>
+      <w:r>
+        <w:rPr>
+          <w:rFonts w:ascii="Times New Roman" w:eastAsiaTheme="minorEastAsia" w:hAnsi="Times New Roman" w:cs="Times New Roman"/>
+          <w:sz w:val="24"/>
+          <w:szCs w:val="24"/>
+          <w:lang w:val="en-CA"/>
+        </w:rPr>
+        <w:t>J’ai trouver que</w:t>
+      </w:r>
+      <w:r>
+        <w:rPr>
+          <w:rFonts w:ascii="Times New Roman" w:eastAsiaTheme="minorEastAsia" w:hAnsi="Times New Roman" w:cs="Times New Roman"/>
+          <w:sz w:val="24"/>
+          <w:szCs w:val="24"/>
+          <w:lang w:val="en-CA"/>
+        </w:rPr>
+        <w:t xml:space="preserve"> j’avait oublie de prendre </w:t>
+      </w:r>
+      <w:r>
+        <w:rPr>
+          <w:rFonts w:ascii="Times New Roman" w:eastAsiaTheme="minorEastAsia" w:hAnsi="Times New Roman" w:cs="Times New Roman"/>
+          <w:sz w:val="24"/>
+          <w:szCs w:val="24"/>
+          <w:lang w:val="en-CA"/>
+        </w:rPr>
+        <w:t xml:space="preserve">minimiser les rejets </w:t>
+      </w:r>
+      <w:r>
+        <w:rPr>
+          <w:rFonts w:ascii="Times New Roman" w:eastAsiaTheme="minorEastAsia" w:hAnsi="Times New Roman" w:cs="Times New Roman"/>
+          <w:sz w:val="24"/>
+          <w:szCs w:val="24"/>
+        </w:rPr>
+        <w:t>à 5. Cette erreur fait du sense puisque ca augmente tes chances a gagnés, alors la pourcentage sera systématiquement surévalué</w:t>
       </w:r>
     </w:p>
     <w:p>
@@ -11242,6 +11226,7 @@
   <w:style w:type="character" w:default="1" w:styleId="DefaultParagraphFont">
     <w:name w:val="Default Paragraph Font"/>
     <w:uiPriority w:val="1"/>
+    <w:semiHidden/>
     <w:unhideWhenUsed/>
   </w:style>
   <w:style w:type="table" w:default="1" w:styleId="TableNormal">
@@ -11675,8 +11660,10 @@
     <w:rsid w:val="007769A2"/>
     <w:rsid w:val="0093098B"/>
     <w:rsid w:val="00A261B1"/>
+    <w:rsid w:val="00A367C6"/>
     <w:rsid w:val="00B75CA9"/>
     <w:rsid w:val="00C423D9"/>
+    <w:rsid w:val="00CE1E8C"/>
     <w:rsid w:val="00D90101"/>
     <w:rsid w:val="00F90295"/>
   </w:rsids>

</xml_diff>